<commit_message>
updated Spec sheet and Everything validates
</commit_message>
<xml_diff>
--- a/SpecSheet.docx
+++ b/SpecSheet.docx
@@ -457,7 +457,7 @@
         <w:rPr>
           <w:noProof/>
         </w:rPr>
-        <w:t>5</w:t>
+        <w:t>6</w:t>
       </w:r>
       <w:r>
         <w:rPr>
@@ -482,7 +482,7 @@
         <w:rPr>
           <w:noProof/>
         </w:rPr>
-        <w:t>Assignment requirements</w:t>
+        <w:t>Specific requirements</w:t>
       </w:r>
       <w:r>
         <w:rPr>
@@ -500,7 +500,12 @@
         <w:rPr>
           <w:noProof/>
         </w:rPr>
-        <w:instrText xml:space="preserve"> PAGEREF _Toc265829581 \h </w:instrText>
+        <w:instrText xml:space="preserve"> PAGEREF _Toc265829582 \h </w:instrText>
+      </w:r>
+      <w:r>
+        <w:rPr>
+          <w:noProof/>
+        </w:rPr>
       </w:r>
       <w:r>
         <w:rPr>
@@ -510,71 +515,9 @@
       </w:r>
       <w:r>
         <w:rPr>
-          <w:b w:val="0"/>
-          <w:bCs/>
-          <w:noProof/>
-        </w:rPr>
-        <w:t>Error! Bookmark not defined.</w:t>
-      </w:r>
-      <w:r>
-        <w:rPr>
-          <w:noProof/>
-        </w:rPr>
-        <w:fldChar w:fldCharType="end"/>
-      </w:r>
-    </w:p>
-    <w:p>
-      <w:pPr>
-        <w:pStyle w:val="TOC1"/>
-        <w:tabs>
-          <w:tab w:val="right" w:leader="dot" w:pos="8630"/>
-        </w:tabs>
-        <w:rPr>
-          <w:b w:val="0"/>
-          <w:noProof/>
-          <w:lang w:eastAsia="ja-JP"/>
-        </w:rPr>
-      </w:pPr>
-      <w:r>
-        <w:rPr>
-          <w:noProof/>
-        </w:rPr>
-        <w:t>Specific requirements</w:t>
-      </w:r>
-      <w:r>
-        <w:rPr>
-          <w:noProof/>
-        </w:rPr>
-        <w:tab/>
-      </w:r>
-      <w:r>
-        <w:rPr>
-          <w:noProof/>
-        </w:rPr>
-        <w:fldChar w:fldCharType="begin"/>
-      </w:r>
-      <w:r>
-        <w:rPr>
-          <w:noProof/>
-        </w:rPr>
-        <w:instrText xml:space="preserve"> PAGEREF _Toc265829582 \h </w:instrText>
-      </w:r>
-      <w:r>
-        <w:rPr>
-          <w:noProof/>
-        </w:rPr>
-      </w:r>
-      <w:r>
-        <w:rPr>
-          <w:noProof/>
-        </w:rPr>
-        <w:fldChar w:fldCharType="separate"/>
-      </w:r>
-      <w:r>
-        <w:rPr>
-          <w:noProof/>
-        </w:rPr>
-        <w:t>5</w:t>
+          <w:noProof/>
+        </w:rPr>
+        <w:t>6</w:t>
       </w:r>
       <w:r>
         <w:rPr>
@@ -994,14 +937,7 @@
                 <w:rFonts w:ascii="Calibri" w:eastAsia="Times New Roman" w:hAnsi="Calibri" w:cs="Times New Roman"/>
                 <w:color w:val="000000"/>
               </w:rPr>
-              <w:t>1</w:t>
-            </w:r>
-            <w:r>
-              <w:rPr>
-                <w:rFonts w:ascii="Calibri" w:eastAsia="Times New Roman" w:hAnsi="Calibri" w:cs="Times New Roman"/>
-                <w:color w:val="000000"/>
-              </w:rPr>
-              <w:t xml:space="preserve"> </w:t>
+              <w:t>2</w:t>
             </w:r>
           </w:p>
         </w:tc>
@@ -1032,6 +968,13 @@
                 <w:color w:val="000000"/>
               </w:rPr>
               <w:t>Transfer website contents</w:t>
+            </w:r>
+            <w:r>
+              <w:rPr>
+                <w:rFonts w:ascii="Calibri" w:eastAsia="Times New Roman" w:hAnsi="Calibri" w:cs="Times New Roman"/>
+                <w:color w:val="000000"/>
+              </w:rPr>
+              <w:t xml:space="preserve"> TWICE</w:t>
             </w:r>
           </w:p>
         </w:tc>
@@ -1502,7 +1445,14 @@
                 <w:rFonts w:ascii="Calibri" w:eastAsia="Times New Roman" w:hAnsi="Calibri" w:cs="Times New Roman"/>
                 <w:color w:val="000000"/>
               </w:rPr>
-              <w:t>2.5</w:t>
+              <w:t>3</w:t>
+            </w:r>
+            <w:r>
+              <w:rPr>
+                <w:rFonts w:ascii="Calibri" w:eastAsia="Times New Roman" w:hAnsi="Calibri" w:cs="Times New Roman"/>
+                <w:color w:val="000000"/>
+              </w:rPr>
+              <w:t>.5</w:t>
             </w:r>
           </w:p>
         </w:tc>
@@ -2234,7 +2184,7 @@
                 <w:rFonts w:ascii="Calibri" w:eastAsia="Times New Roman" w:hAnsi="Calibri" w:cs="Times New Roman"/>
                 <w:color w:val="000000"/>
               </w:rPr>
-              <w:t>2</w:t>
+              <w:t>3</w:t>
             </w:r>
           </w:p>
         </w:tc>
@@ -2472,7 +2422,7 @@
                 <w:rFonts w:ascii="Calibri" w:eastAsia="Times New Roman" w:hAnsi="Calibri" w:cs="Times New Roman"/>
                 <w:color w:val="000000"/>
               </w:rPr>
-              <w:t>3</w:t>
+              <w:t>7</w:t>
             </w:r>
           </w:p>
         </w:tc>
@@ -2710,7 +2660,7 @@
                 <w:rFonts w:ascii="Calibri" w:eastAsia="Times New Roman" w:hAnsi="Calibri" w:cs="Times New Roman"/>
                 <w:color w:val="000000"/>
               </w:rPr>
-              <w:t>2</w:t>
+              <w:t>4</w:t>
             </w:r>
           </w:p>
         </w:tc>
@@ -3426,7 +3376,7 @@
                 <w:rFonts w:ascii="Calibri" w:eastAsia="Times New Roman" w:hAnsi="Calibri" w:cs="Times New Roman"/>
                 <w:color w:val="000000"/>
               </w:rPr>
-              <w:t>29</w:t>
+              <w:t>39</w:t>
             </w:r>
           </w:p>
         </w:tc>
@@ -3762,6 +3712,43 @@
           <w:i/>
         </w:rPr>
         <w:t>Sample for the client:</w:t>
+      </w:r>
+    </w:p>
+    <w:p>
+      <w:pPr>
+        <w:rPr>
+          <w:i/>
+        </w:rPr>
+      </w:pPr>
+      <w:r>
+        <w:t>GIT</w:t>
+      </w:r>
+      <w:r>
+        <w:rPr>
+          <w:i/>
+        </w:rPr>
+        <w:t xml:space="preserve">- </w:t>
+      </w:r>
+      <w:r>
+        <w:t xml:space="preserve">I Will </w:t>
+      </w:r>
+      <w:proofErr w:type="gramStart"/>
+      <w:r>
+        <w:t>be</w:t>
+      </w:r>
+      <w:bookmarkStart w:id="4" w:name="_GoBack"/>
+      <w:bookmarkEnd w:id="4"/>
+      <w:proofErr w:type="gramEnd"/>
+      <w:r>
+        <w:t xml:space="preserve"> making multiple syncs with </w:t>
+      </w:r>
+      <w:proofErr w:type="spellStart"/>
+      <w:r>
+        <w:t>github</w:t>
+      </w:r>
+      <w:proofErr w:type="spellEnd"/>
+      <w:r>
+        <w:t xml:space="preserve"> to receive credit for that aspect of work</w:t>
       </w:r>
     </w:p>
     <w:p>
@@ -3816,11 +3803,11 @@
       <w:pPr>
         <w:pStyle w:val="Heading1"/>
       </w:pPr>
-      <w:bookmarkStart w:id="4" w:name="_Toc265829579"/>
+      <w:bookmarkStart w:id="5" w:name="_Toc265829579"/>
       <w:r>
         <w:t>Overall Description</w:t>
       </w:r>
-      <w:bookmarkEnd w:id="4"/>
+      <w:bookmarkEnd w:id="5"/>
     </w:p>
     <w:p>
       <w:r>
@@ -3852,54 +3839,719 @@
       <w:pPr>
         <w:pStyle w:val="Heading1"/>
       </w:pPr>
-      <w:bookmarkStart w:id="5" w:name="_Toc265829580"/>
+      <w:bookmarkStart w:id="6" w:name="_Toc265829580"/>
       <w:r>
         <w:t>Story Board</w:t>
       </w:r>
-      <w:bookmarkEnd w:id="5"/>
+      <w:bookmarkEnd w:id="6"/>
     </w:p>
     <w:p/>
     <w:p>
       <w:r>
         <w:t>-</w:t>
       </w:r>
-      <w:r>
-        <w:t>TAKE PICS OF YOUR STORYBOARD</w:t>
-      </w:r>
-      <w:bookmarkStart w:id="6" w:name="_Toc265829582"/>
+      <w:bookmarkStart w:id="7" w:name="_Toc265829582"/>
+      <w:r>
+        <w:t>Draft 1</w:t>
+      </w:r>
       <w:r>
         <w:t xml:space="preserve"> </w:t>
       </w:r>
     </w:p>
-    <w:p/>
-    <w:p/>
-    <w:p>
-      <w:r>
-        <w:t xml:space="preserve">-SS ERD and import schema from </w:t>
-      </w:r>
-      <w:proofErr w:type="spellStart"/>
-      <w:r>
-        <w:t>phpmyadmin</w:t>
-      </w:r>
-      <w:proofErr w:type="spellEnd"/>
-      <w:r>
-        <w:t xml:space="preserve"> ???</w:t>
-      </w:r>
-      <w:bookmarkStart w:id="7" w:name="_GoBack"/>
+    <w:p>
+      <w:r>
+        <w:rPr>
+          <w:noProof/>
+        </w:rPr>
+        <w:drawing>
+          <wp:anchor distT="0" distB="0" distL="114300" distR="114300" simplePos="0" relativeHeight="251658240" behindDoc="1" locked="0" layoutInCell="1" allowOverlap="1" wp14:anchorId="2DF9A6C1" wp14:editId="54B38C9B">
+            <wp:simplePos x="0" y="0"/>
+            <wp:positionH relativeFrom="column">
+              <wp:posOffset>-438150</wp:posOffset>
+            </wp:positionH>
+            <wp:positionV relativeFrom="paragraph">
+              <wp:posOffset>77470</wp:posOffset>
+            </wp:positionV>
+            <wp:extent cx="2743200" cy="3886200"/>
+            <wp:effectExtent l="0" t="0" r="0" b="0"/>
+            <wp:wrapThrough wrapText="bothSides">
+              <wp:wrapPolygon edited="0">
+                <wp:start x="0" y="0"/>
+                <wp:lineTo x="0" y="21494"/>
+                <wp:lineTo x="21450" y="21494"/>
+                <wp:lineTo x="21450" y="0"/>
+                <wp:lineTo x="0" y="0"/>
+              </wp:wrapPolygon>
+            </wp:wrapThrough>
+            <wp:docPr id="1" name="Picture 1"/>
+            <wp:cNvGraphicFramePr>
+              <a:graphicFrameLocks xmlns:a="http://schemas.openxmlformats.org/drawingml/2006/main" noChangeAspect="1"/>
+            </wp:cNvGraphicFramePr>
+            <a:graphic xmlns:a="http://schemas.openxmlformats.org/drawingml/2006/main">
+              <a:graphicData uri="http://schemas.openxmlformats.org/drawingml/2006/picture">
+                <pic:pic xmlns:pic="http://schemas.openxmlformats.org/drawingml/2006/picture">
+                  <pic:nvPicPr>
+                    <pic:cNvPr id="0" name="1.jpg"/>
+                    <pic:cNvPicPr/>
+                  </pic:nvPicPr>
+                  <pic:blipFill rotWithShape="1">
+                    <a:blip r:embed="rId10">
+                      <a:extLst>
+                        <a:ext uri="{28A0092B-C50C-407E-A947-70E740481C1C}">
+                          <a14:useLocalDpi xmlns:a14="http://schemas.microsoft.com/office/drawing/2010/main" val="0"/>
+                        </a:ext>
+                      </a:extLst>
+                    </a:blip>
+                    <a:srcRect t="10547" b="9766"/>
+                    <a:stretch/>
+                  </pic:blipFill>
+                  <pic:spPr bwMode="auto">
+                    <a:xfrm>
+                      <a:off x="0" y="0"/>
+                      <a:ext cx="2743200" cy="3886200"/>
+                    </a:xfrm>
+                    <a:prstGeom prst="rect">
+                      <a:avLst/>
+                    </a:prstGeom>
+                    <a:ln>
+                      <a:noFill/>
+                    </a:ln>
+                    <a:extLst>
+                      <a:ext uri="{53640926-AAD7-44D8-BBD7-CCE9431645EC}">
+                        <a14:shadowObscured xmlns:a14="http://schemas.microsoft.com/office/drawing/2010/main"/>
+                      </a:ext>
+                    </a:extLst>
+                  </pic:spPr>
+                </pic:pic>
+              </a:graphicData>
+            </a:graphic>
+            <wp14:sizeRelH relativeFrom="page">
+              <wp14:pctWidth>0</wp14:pctWidth>
+            </wp14:sizeRelH>
+            <wp14:sizeRelV relativeFrom="page">
+              <wp14:pctHeight>0</wp14:pctHeight>
+            </wp14:sizeRelV>
+          </wp:anchor>
+        </w:drawing>
+      </w:r>
+    </w:p>
+    <w:p/>
+    <w:p/>
+    <w:p/>
+    <w:p/>
+    <w:p/>
+    <w:p/>
+    <w:p/>
+    <w:p/>
+    <w:p/>
+    <w:p/>
+    <w:p/>
+    <w:p/>
+    <w:p/>
+    <w:p/>
+    <w:p/>
+    <w:p/>
+    <w:p/>
+    <w:p/>
+    <w:p/>
+    <w:p/>
+    <w:p/>
+    <w:p>
+      <w:r>
+        <w:t>Draft 2 Below</w:t>
+      </w:r>
+    </w:p>
+    <w:p>
+      <w:r>
+        <w:rPr>
+          <w:noProof/>
+        </w:rPr>
+        <w:drawing>
+          <wp:anchor distT="0" distB="0" distL="114300" distR="114300" simplePos="0" relativeHeight="251659264" behindDoc="1" locked="0" layoutInCell="1" allowOverlap="1" wp14:anchorId="6AFBF1C3" wp14:editId="4F57218D">
+            <wp:simplePos x="0" y="0"/>
+            <wp:positionH relativeFrom="column">
+              <wp:posOffset>3009900</wp:posOffset>
+            </wp:positionH>
+            <wp:positionV relativeFrom="paragraph">
+              <wp:posOffset>161290</wp:posOffset>
+            </wp:positionV>
+            <wp:extent cx="2743200" cy="3486150"/>
+            <wp:effectExtent l="0" t="0" r="0" b="0"/>
+            <wp:wrapThrough wrapText="bothSides">
+              <wp:wrapPolygon edited="0">
+                <wp:start x="0" y="0"/>
+                <wp:lineTo x="0" y="21482"/>
+                <wp:lineTo x="21450" y="21482"/>
+                <wp:lineTo x="21450" y="0"/>
+                <wp:lineTo x="0" y="0"/>
+              </wp:wrapPolygon>
+            </wp:wrapThrough>
+            <wp:docPr id="2" name="Picture 2"/>
+            <wp:cNvGraphicFramePr>
+              <a:graphicFrameLocks xmlns:a="http://schemas.openxmlformats.org/drawingml/2006/main" noChangeAspect="1"/>
+            </wp:cNvGraphicFramePr>
+            <a:graphic xmlns:a="http://schemas.openxmlformats.org/drawingml/2006/main">
+              <a:graphicData uri="http://schemas.openxmlformats.org/drawingml/2006/picture">
+                <pic:pic xmlns:pic="http://schemas.openxmlformats.org/drawingml/2006/picture">
+                  <pic:nvPicPr>
+                    <pic:cNvPr id="0" name="2.jpg"/>
+                    <pic:cNvPicPr/>
+                  </pic:nvPicPr>
+                  <pic:blipFill rotWithShape="1">
+                    <a:blip r:embed="rId11">
+                      <a:extLst>
+                        <a:ext uri="{28A0092B-C50C-407E-A947-70E740481C1C}">
+                          <a14:useLocalDpi xmlns:a14="http://schemas.microsoft.com/office/drawing/2010/main" val="0"/>
+                        </a:ext>
+                      </a:extLst>
+                    </a:blip>
+                    <a:srcRect t="15039" b="13477"/>
+                    <a:stretch/>
+                  </pic:blipFill>
+                  <pic:spPr bwMode="auto">
+                    <a:xfrm>
+                      <a:off x="0" y="0"/>
+                      <a:ext cx="2743200" cy="3486150"/>
+                    </a:xfrm>
+                    <a:prstGeom prst="rect">
+                      <a:avLst/>
+                    </a:prstGeom>
+                    <a:ln>
+                      <a:noFill/>
+                    </a:ln>
+                    <a:extLst>
+                      <a:ext uri="{53640926-AAD7-44D8-BBD7-CCE9431645EC}">
+                        <a14:shadowObscured xmlns:a14="http://schemas.microsoft.com/office/drawing/2010/main"/>
+                      </a:ext>
+                    </a:extLst>
+                  </pic:spPr>
+                </pic:pic>
+              </a:graphicData>
+            </a:graphic>
+            <wp14:sizeRelH relativeFrom="page">
+              <wp14:pctWidth>0</wp14:pctWidth>
+            </wp14:sizeRelH>
+            <wp14:sizeRelV relativeFrom="page">
+              <wp14:pctHeight>0</wp14:pctHeight>
+            </wp14:sizeRelV>
+          </wp:anchor>
+        </w:drawing>
+      </w:r>
+      <w:r>
+        <w:rPr>
+          <w:noProof/>
+        </w:rPr>
+        <w:drawing>
+          <wp:anchor distT="0" distB="0" distL="114300" distR="114300" simplePos="0" relativeHeight="251660288" behindDoc="1" locked="0" layoutInCell="1" allowOverlap="1" wp14:anchorId="2372C6F7" wp14:editId="6095704C">
+            <wp:simplePos x="0" y="0"/>
+            <wp:positionH relativeFrom="column">
+              <wp:posOffset>-247650</wp:posOffset>
+            </wp:positionH>
+            <wp:positionV relativeFrom="paragraph">
+              <wp:posOffset>103505</wp:posOffset>
+            </wp:positionV>
+            <wp:extent cx="2552700" cy="3448050"/>
+            <wp:effectExtent l="0" t="0" r="0" b="0"/>
+            <wp:wrapThrough wrapText="bothSides">
+              <wp:wrapPolygon edited="0">
+                <wp:start x="0" y="0"/>
+                <wp:lineTo x="0" y="21481"/>
+                <wp:lineTo x="20794" y="21481"/>
+                <wp:lineTo x="20794" y="0"/>
+                <wp:lineTo x="0" y="0"/>
+              </wp:wrapPolygon>
+            </wp:wrapThrough>
+            <wp:docPr id="3" name="Picture 3"/>
+            <wp:cNvGraphicFramePr>
+              <a:graphicFrameLocks xmlns:a="http://schemas.openxmlformats.org/drawingml/2006/main" noChangeAspect="1"/>
+            </wp:cNvGraphicFramePr>
+            <a:graphic xmlns:a="http://schemas.openxmlformats.org/drawingml/2006/main">
+              <a:graphicData uri="http://schemas.openxmlformats.org/drawingml/2006/picture">
+                <pic:pic xmlns:pic="http://schemas.openxmlformats.org/drawingml/2006/picture">
+                  <pic:nvPicPr>
+                    <pic:cNvPr id="0" name="3.jpg"/>
+                    <pic:cNvPicPr/>
+                  </pic:nvPicPr>
+                  <pic:blipFill rotWithShape="1">
+                    <a:blip r:embed="rId12">
+                      <a:extLst>
+                        <a:ext uri="{28A0092B-C50C-407E-A947-70E740481C1C}">
+                          <a14:useLocalDpi xmlns:a14="http://schemas.microsoft.com/office/drawing/2010/main" val="0"/>
+                        </a:ext>
+                      </a:extLst>
+                    </a:blip>
+                    <a:srcRect t="7227" r="-4861" b="13086"/>
+                    <a:stretch/>
+                  </pic:blipFill>
+                  <pic:spPr bwMode="auto">
+                    <a:xfrm>
+                      <a:off x="0" y="0"/>
+                      <a:ext cx="2552700" cy="3448050"/>
+                    </a:xfrm>
+                    <a:prstGeom prst="rect">
+                      <a:avLst/>
+                    </a:prstGeom>
+                    <a:ln>
+                      <a:noFill/>
+                    </a:ln>
+                    <a:extLst>
+                      <a:ext uri="{53640926-AAD7-44D8-BBD7-CCE9431645EC}">
+                        <a14:shadowObscured xmlns:a14="http://schemas.microsoft.com/office/drawing/2010/main"/>
+                      </a:ext>
+                    </a:extLst>
+                  </pic:spPr>
+                </pic:pic>
+              </a:graphicData>
+            </a:graphic>
+            <wp14:sizeRelH relativeFrom="page">
+              <wp14:pctWidth>0</wp14:pctWidth>
+            </wp14:sizeRelH>
+            <wp14:sizeRelV relativeFrom="page">
+              <wp14:pctHeight>0</wp14:pctHeight>
+            </wp14:sizeRelV>
+          </wp:anchor>
+        </w:drawing>
+      </w:r>
+    </w:p>
+    <w:p/>
+    <w:p/>
+    <w:p/>
+    <w:p/>
+    <w:p/>
+    <w:p/>
+    <w:p/>
+    <w:p/>
+    <w:p/>
+    <w:p/>
+    <w:p/>
+    <w:p/>
+    <w:p/>
+    <w:p/>
+    <w:p/>
+    <w:p/>
+    <w:p>
+      <w:r>
+        <w:rPr>
+          <w:noProof/>
+        </w:rPr>
+        <w:drawing>
+          <wp:anchor distT="0" distB="0" distL="114300" distR="114300" simplePos="0" relativeHeight="251661312" behindDoc="1" locked="0" layoutInCell="1" allowOverlap="1" wp14:anchorId="02E9744F" wp14:editId="3DF8B42D">
+            <wp:simplePos x="0" y="0"/>
+            <wp:positionH relativeFrom="column">
+              <wp:posOffset>-85725</wp:posOffset>
+            </wp:positionH>
+            <wp:positionV relativeFrom="paragraph">
+              <wp:posOffset>175895</wp:posOffset>
+            </wp:positionV>
+            <wp:extent cx="2133600" cy="1914525"/>
+            <wp:effectExtent l="0" t="0" r="0" b="9525"/>
+            <wp:wrapThrough wrapText="bothSides">
+              <wp:wrapPolygon edited="0">
+                <wp:start x="0" y="0"/>
+                <wp:lineTo x="0" y="21493"/>
+                <wp:lineTo x="21407" y="21493"/>
+                <wp:lineTo x="21407" y="0"/>
+                <wp:lineTo x="0" y="0"/>
+              </wp:wrapPolygon>
+            </wp:wrapThrough>
+            <wp:docPr id="4" name="Picture 4"/>
+            <wp:cNvGraphicFramePr>
+              <a:graphicFrameLocks xmlns:a="http://schemas.openxmlformats.org/drawingml/2006/main" noChangeAspect="1"/>
+            </wp:cNvGraphicFramePr>
+            <a:graphic xmlns:a="http://schemas.openxmlformats.org/drawingml/2006/main">
+              <a:graphicData uri="http://schemas.openxmlformats.org/drawingml/2006/picture">
+                <pic:pic xmlns:pic="http://schemas.openxmlformats.org/drawingml/2006/picture">
+                  <pic:nvPicPr>
+                    <pic:cNvPr id="0" name="4.jpg"/>
+                    <pic:cNvPicPr/>
+                  </pic:nvPicPr>
+                  <pic:blipFill rotWithShape="1">
+                    <a:blip r:embed="rId13">
+                      <a:extLst>
+                        <a:ext uri="{28A0092B-C50C-407E-A947-70E740481C1C}">
+                          <a14:useLocalDpi xmlns:a14="http://schemas.microsoft.com/office/drawing/2010/main" val="0"/>
+                        </a:ext>
+                      </a:extLst>
+                    </a:blip>
+                    <a:srcRect t="13429" r="13757" b="29143"/>
+                    <a:stretch/>
+                  </pic:blipFill>
+                  <pic:spPr bwMode="auto">
+                    <a:xfrm>
+                      <a:off x="0" y="0"/>
+                      <a:ext cx="2133600" cy="1914525"/>
+                    </a:xfrm>
+                    <a:prstGeom prst="rect">
+                      <a:avLst/>
+                    </a:prstGeom>
+                    <a:ln>
+                      <a:noFill/>
+                    </a:ln>
+                    <a:extLst>
+                      <a:ext uri="{53640926-AAD7-44D8-BBD7-CCE9431645EC}">
+                        <a14:shadowObscured xmlns:a14="http://schemas.microsoft.com/office/drawing/2010/main"/>
+                      </a:ext>
+                    </a:extLst>
+                  </pic:spPr>
+                </pic:pic>
+              </a:graphicData>
+            </a:graphic>
+            <wp14:sizeRelH relativeFrom="page">
+              <wp14:pctWidth>0</wp14:pctWidth>
+            </wp14:sizeRelH>
+            <wp14:sizeRelV relativeFrom="page">
+              <wp14:pctHeight>0</wp14:pctHeight>
+            </wp14:sizeRelV>
+          </wp:anchor>
+        </w:drawing>
+      </w:r>
+    </w:p>
+    <w:p>
+      <w:r>
+        <w:rPr>
+          <w:noProof/>
+        </w:rPr>
+        <w:drawing>
+          <wp:anchor distT="0" distB="0" distL="114300" distR="114300" simplePos="0" relativeHeight="251663360" behindDoc="1" locked="0" layoutInCell="1" allowOverlap="1" wp14:anchorId="35407F09" wp14:editId="756590C1">
+            <wp:simplePos x="0" y="0"/>
+            <wp:positionH relativeFrom="column">
+              <wp:posOffset>886460</wp:posOffset>
+            </wp:positionH>
+            <wp:positionV relativeFrom="paragraph">
+              <wp:posOffset>1270</wp:posOffset>
+            </wp:positionV>
+            <wp:extent cx="2867025" cy="3819525"/>
+            <wp:effectExtent l="0" t="0" r="0" b="9525"/>
+            <wp:wrapThrough wrapText="bothSides">
+              <wp:wrapPolygon edited="0">
+                <wp:start x="0" y="0"/>
+                <wp:lineTo x="0" y="21546"/>
+                <wp:lineTo x="20954" y="21546"/>
+                <wp:lineTo x="20954" y="0"/>
+                <wp:lineTo x="0" y="0"/>
+              </wp:wrapPolygon>
+            </wp:wrapThrough>
+            <wp:docPr id="8" name="Picture 8"/>
+            <wp:cNvGraphicFramePr>
+              <a:graphicFrameLocks xmlns:a="http://schemas.openxmlformats.org/drawingml/2006/main" noChangeAspect="1"/>
+            </wp:cNvGraphicFramePr>
+            <a:graphic xmlns:a="http://schemas.openxmlformats.org/drawingml/2006/main">
+              <a:graphicData uri="http://schemas.openxmlformats.org/drawingml/2006/picture">
+                <pic:pic xmlns:pic="http://schemas.openxmlformats.org/drawingml/2006/picture">
+                  <pic:nvPicPr>
+                    <pic:cNvPr id="0" name="8.jpg"/>
+                    <pic:cNvPicPr/>
+                  </pic:nvPicPr>
+                  <pic:blipFill rotWithShape="1">
+                    <a:blip r:embed="rId14">
+                      <a:extLst>
+                        <a:ext uri="{28A0092B-C50C-407E-A947-70E740481C1C}">
+                          <a14:useLocalDpi xmlns:a14="http://schemas.microsoft.com/office/drawing/2010/main" val="0"/>
+                        </a:ext>
+                      </a:extLst>
+                    </a:blip>
+                    <a:srcRect l="-1" t="12500" r="-4513" b="9180"/>
+                    <a:stretch/>
+                  </pic:blipFill>
+                  <pic:spPr bwMode="auto">
+                    <a:xfrm>
+                      <a:off x="0" y="0"/>
+                      <a:ext cx="2867025" cy="3819525"/>
+                    </a:xfrm>
+                    <a:prstGeom prst="rect">
+                      <a:avLst/>
+                    </a:prstGeom>
+                    <a:ln>
+                      <a:noFill/>
+                    </a:ln>
+                    <a:extLst>
+                      <a:ext uri="{53640926-AAD7-44D8-BBD7-CCE9431645EC}">
+                        <a14:shadowObscured xmlns:a14="http://schemas.microsoft.com/office/drawing/2010/main"/>
+                      </a:ext>
+                    </a:extLst>
+                  </pic:spPr>
+                </pic:pic>
+              </a:graphicData>
+            </a:graphic>
+            <wp14:sizeRelH relativeFrom="page">
+              <wp14:pctWidth>0</wp14:pctWidth>
+            </wp14:sizeRelH>
+            <wp14:sizeRelV relativeFrom="page">
+              <wp14:pctHeight>0</wp14:pctHeight>
+            </wp14:sizeRelV>
+          </wp:anchor>
+        </w:drawing>
+      </w:r>
+    </w:p>
+    <w:p/>
+    <w:p/>
+    <w:p/>
+    <w:p/>
+    <w:p/>
+    <w:p/>
+    <w:p/>
+    <w:p/>
+    <w:p/>
+    <w:p/>
+    <w:p/>
+    <w:p/>
+    <w:p/>
+    <w:p/>
+    <w:p/>
+    <w:p/>
+    <w:p/>
+    <w:p/>
+    <w:p/>
+    <w:p/>
+    <w:p/>
+    <w:p/>
+    <w:p>
+      <w:r>
+        <w:t>Draft 1</w:t>
+      </w:r>
+      <w:r>
+        <w:t xml:space="preserve"> </w:t>
+      </w:r>
+      <w:r>
+        <w:t>for my ERD</w:t>
+      </w:r>
+    </w:p>
+    <w:p>
+      <w:r>
+        <w:rPr>
+          <w:noProof/>
+        </w:rPr>
+        <w:drawing>
+          <wp:anchor distT="0" distB="0" distL="114300" distR="114300" simplePos="0" relativeHeight="251662336" behindDoc="1" locked="0" layoutInCell="1" allowOverlap="1" wp14:anchorId="2A2D5CFC" wp14:editId="1A568529">
+            <wp:simplePos x="0" y="0"/>
+            <wp:positionH relativeFrom="column">
+              <wp:posOffset>-533400</wp:posOffset>
+            </wp:positionH>
+            <wp:positionV relativeFrom="paragraph">
+              <wp:posOffset>123190</wp:posOffset>
+            </wp:positionV>
+            <wp:extent cx="2943225" cy="3705225"/>
+            <wp:effectExtent l="0" t="0" r="0" b="9525"/>
+            <wp:wrapThrough wrapText="bothSides">
+              <wp:wrapPolygon edited="0">
+                <wp:start x="0" y="0"/>
+                <wp:lineTo x="0" y="21544"/>
+                <wp:lineTo x="20412" y="21544"/>
+                <wp:lineTo x="20412" y="0"/>
+                <wp:lineTo x="0" y="0"/>
+              </wp:wrapPolygon>
+            </wp:wrapThrough>
+            <wp:docPr id="6" name="Picture 6"/>
+            <wp:cNvGraphicFramePr>
+              <a:graphicFrameLocks xmlns:a="http://schemas.openxmlformats.org/drawingml/2006/main" noChangeAspect="1"/>
+            </wp:cNvGraphicFramePr>
+            <a:graphic xmlns:a="http://schemas.openxmlformats.org/drawingml/2006/main">
+              <a:graphicData uri="http://schemas.openxmlformats.org/drawingml/2006/picture">
+                <pic:pic xmlns:pic="http://schemas.openxmlformats.org/drawingml/2006/picture">
+                  <pic:nvPicPr>
+                    <pic:cNvPr id="0" name="6.jpg"/>
+                    <pic:cNvPicPr/>
+                  </pic:nvPicPr>
+                  <pic:blipFill rotWithShape="1">
+                    <a:blip r:embed="rId15">
+                      <a:extLst>
+                        <a:ext uri="{28A0092B-C50C-407E-A947-70E740481C1C}">
+                          <a14:useLocalDpi xmlns:a14="http://schemas.microsoft.com/office/drawing/2010/main" val="0"/>
+                        </a:ext>
+                      </a:extLst>
+                    </a:blip>
+                    <a:srcRect t="14062" r="-7292" b="9961"/>
+                    <a:stretch/>
+                  </pic:blipFill>
+                  <pic:spPr bwMode="auto">
+                    <a:xfrm>
+                      <a:off x="0" y="0"/>
+                      <a:ext cx="2943225" cy="3705225"/>
+                    </a:xfrm>
+                    <a:prstGeom prst="rect">
+                      <a:avLst/>
+                    </a:prstGeom>
+                    <a:ln>
+                      <a:noFill/>
+                    </a:ln>
+                    <a:extLst>
+                      <a:ext uri="{53640926-AAD7-44D8-BBD7-CCE9431645EC}">
+                        <a14:shadowObscured xmlns:a14="http://schemas.microsoft.com/office/drawing/2010/main"/>
+                      </a:ext>
+                    </a:extLst>
+                  </pic:spPr>
+                </pic:pic>
+              </a:graphicData>
+            </a:graphic>
+            <wp14:sizeRelH relativeFrom="page">
+              <wp14:pctWidth>0</wp14:pctWidth>
+            </wp14:sizeRelH>
+            <wp14:sizeRelV relativeFrom="page">
+              <wp14:pctHeight>0</wp14:pctHeight>
+            </wp14:sizeRelV>
+          </wp:anchor>
+        </w:drawing>
+      </w:r>
+    </w:p>
+    <w:p/>
+    <w:p/>
+    <w:p/>
+    <w:p>
+      <w:r>
+        <w:rPr>
+          <w:noProof/>
+        </w:rPr>
+        <w:drawing>
+          <wp:anchor distT="0" distB="0" distL="114300" distR="114300" simplePos="0" relativeHeight="251664384" behindDoc="1" locked="0" layoutInCell="1" allowOverlap="1" wp14:anchorId="1CDFC459" wp14:editId="6483120F">
+            <wp:simplePos x="0" y="0"/>
+            <wp:positionH relativeFrom="column">
+              <wp:posOffset>638175</wp:posOffset>
+            </wp:positionH>
+            <wp:positionV relativeFrom="paragraph">
+              <wp:posOffset>118110</wp:posOffset>
+            </wp:positionV>
+            <wp:extent cx="2695575" cy="1943100"/>
+            <wp:effectExtent l="0" t="0" r="9525" b="0"/>
+            <wp:wrapThrough wrapText="bothSides">
+              <wp:wrapPolygon edited="0">
+                <wp:start x="0" y="0"/>
+                <wp:lineTo x="0" y="21388"/>
+                <wp:lineTo x="21524" y="21388"/>
+                <wp:lineTo x="21524" y="0"/>
+                <wp:lineTo x="0" y="0"/>
+              </wp:wrapPolygon>
+            </wp:wrapThrough>
+            <wp:docPr id="7" name="Picture 7"/>
+            <wp:cNvGraphicFramePr>
+              <a:graphicFrameLocks xmlns:a="http://schemas.openxmlformats.org/drawingml/2006/main" noChangeAspect="1"/>
+            </wp:cNvGraphicFramePr>
+            <a:graphic xmlns:a="http://schemas.openxmlformats.org/drawingml/2006/main">
+              <a:graphicData uri="http://schemas.openxmlformats.org/drawingml/2006/picture">
+                <pic:pic xmlns:pic="http://schemas.openxmlformats.org/drawingml/2006/picture">
+                  <pic:nvPicPr>
+                    <pic:cNvPr id="0" name="7.jpg"/>
+                    <pic:cNvPicPr/>
+                  </pic:nvPicPr>
+                  <pic:blipFill rotWithShape="1">
+                    <a:blip r:embed="rId16">
+                      <a:extLst>
+                        <a:ext uri="{28A0092B-C50C-407E-A947-70E740481C1C}">
+                          <a14:useLocalDpi xmlns:a14="http://schemas.microsoft.com/office/drawing/2010/main" val="0"/>
+                        </a:ext>
+                      </a:extLst>
+                    </a:blip>
+                    <a:srcRect t="27148" r="1736" b="33008"/>
+                    <a:stretch/>
+                  </pic:blipFill>
+                  <pic:spPr bwMode="auto">
+                    <a:xfrm>
+                      <a:off x="0" y="0"/>
+                      <a:ext cx="2695575" cy="1943100"/>
+                    </a:xfrm>
+                    <a:prstGeom prst="rect">
+                      <a:avLst/>
+                    </a:prstGeom>
+                    <a:ln>
+                      <a:noFill/>
+                    </a:ln>
+                    <a:extLst>
+                      <a:ext uri="{53640926-AAD7-44D8-BBD7-CCE9431645EC}">
+                        <a14:shadowObscured xmlns:a14="http://schemas.microsoft.com/office/drawing/2010/main"/>
+                      </a:ext>
+                    </a:extLst>
+                  </pic:spPr>
+                </pic:pic>
+              </a:graphicData>
+            </a:graphic>
+            <wp14:sizeRelH relativeFrom="page">
+              <wp14:pctWidth>0</wp14:pctWidth>
+            </wp14:sizeRelH>
+            <wp14:sizeRelV relativeFrom="page">
+              <wp14:pctHeight>0</wp14:pctHeight>
+            </wp14:sizeRelV>
+          </wp:anchor>
+        </w:drawing>
+      </w:r>
+    </w:p>
+    <w:p/>
+    <w:p/>
+    <w:p/>
+    <w:p/>
+    <w:p/>
+    <w:p/>
+    <w:p/>
+    <w:p/>
+    <w:p/>
+    <w:p/>
+    <w:p/>
+    <w:p/>
+    <w:p/>
+    <w:p/>
+    <w:p>
+      <w:r>
+        <w:t>Draft 2 for my ERD</w:t>
+      </w:r>
+    </w:p>
+    <w:p/>
+    <w:p>
+      <w:r>
+        <w:rPr>
+          <w:noProof/>
+        </w:rPr>
+        <w:drawing>
+          <wp:inline distT="0" distB="0" distL="0" distR="0" wp14:anchorId="69E2312F" wp14:editId="00BEA27C">
+            <wp:extent cx="5486400" cy="3155950"/>
+            <wp:effectExtent l="0" t="0" r="0" b="6350"/>
+            <wp:docPr id="9" name="Picture 9"/>
+            <wp:cNvGraphicFramePr>
+              <a:graphicFrameLocks xmlns:a="http://schemas.openxmlformats.org/drawingml/2006/main" noChangeAspect="1"/>
+            </wp:cNvGraphicFramePr>
+            <a:graphic xmlns:a="http://schemas.openxmlformats.org/drawingml/2006/main">
+              <a:graphicData uri="http://schemas.openxmlformats.org/drawingml/2006/picture">
+                <pic:pic xmlns:pic="http://schemas.openxmlformats.org/drawingml/2006/picture">
+                  <pic:nvPicPr>
+                    <pic:cNvPr id="0" name="ERDiagram.jpg"/>
+                    <pic:cNvPicPr/>
+                  </pic:nvPicPr>
+                  <pic:blipFill>
+                    <a:blip r:embed="rId17">
+                      <a:extLst>
+                        <a:ext uri="{28A0092B-C50C-407E-A947-70E740481C1C}">
+                          <a14:useLocalDpi xmlns:a14="http://schemas.microsoft.com/office/drawing/2010/main" val="0"/>
+                        </a:ext>
+                      </a:extLst>
+                    </a:blip>
+                    <a:stretch>
+                      <a:fillRect/>
+                    </a:stretch>
+                  </pic:blipFill>
+                  <pic:spPr>
+                    <a:xfrm>
+                      <a:off x="0" y="0"/>
+                      <a:ext cx="5486400" cy="3155950"/>
+                    </a:xfrm>
+                    <a:prstGeom prst="rect">
+                      <a:avLst/>
+                    </a:prstGeom>
+                  </pic:spPr>
+                </pic:pic>
+              </a:graphicData>
+            </a:graphic>
+          </wp:inline>
+        </w:drawing>
+      </w:r>
+    </w:p>
+    <w:p>
+      <w:pPr>
+        <w:pStyle w:val="Heading1"/>
+      </w:pPr>
+      <w:r>
+        <w:t>S</w:t>
+      </w:r>
+      <w:r>
+        <w:t>pecific requirements</w:t>
+      </w:r>
       <w:bookmarkEnd w:id="7"/>
-    </w:p>
-    <w:p/>
-    <w:p>
-      <w:pPr>
-        <w:pStyle w:val="Heading1"/>
-      </w:pPr>
-      <w:r>
-        <w:t>S</w:t>
-      </w:r>
-      <w:r>
-        <w:t>pecific requirements</w:t>
-      </w:r>
-      <w:bookmarkEnd w:id="6"/>
     </w:p>
     <w:p>
       <w:pPr>
@@ -4394,7 +5046,7 @@
       </w:pPr>
     </w:p>
     <w:sectPr>
-      <w:headerReference w:type="default" r:id="rId10"/>
+      <w:headerReference w:type="default" r:id="rId18"/>
       <w:pgSz w:w="12240" w:h="15840"/>
       <w:pgMar w:top="1440" w:right="1800" w:bottom="1440" w:left="1800" w:header="720" w:footer="720" w:gutter="0"/>
       <w:cols w:space="720"/>

</xml_diff>